<commit_message>
Mas descripciones completas c:
</commit_message>
<xml_diff>
--- a/Casos de Uso/CU08- Administrar Licencias.docx
+++ b/Casos de Uso/CU08- Administrar Licencias.docx
@@ -600,6 +600,7 @@
               <w:right w:val="single" w:sz="8" w:space="0" w:color="000000"/>
             </w:tcBorders>
           </w:tcPr>
+          <w:p/>
           <w:p>
             <w:pPr>
               <w:pStyle w:val="Prrafodelista"/>
@@ -609,24 +610,10 @@
               </w:numPr>
             </w:pPr>
             <w:r>
-              <w:t>El</w:t>
-            </w:r>
-            <w:r>
-              <w:t xml:space="preserve"> </w:t>
-            </w:r>
-            <w:proofErr w:type="spellStart"/>
-            <w:r>
-              <w:t>jed</w:t>
-            </w:r>
-            <w:r>
-              <w:t>f</w:t>
-            </w:r>
-            <w:r>
-              <w:t>e</w:t>
-            </w:r>
-            <w:proofErr w:type="spellEnd"/>
-            <w:r>
-              <w:t xml:space="preserve"> del centro de computo selecciona “Administrar licencias”</w:t>
+              <w:t xml:space="preserve">El sistema muestra </w:t>
+            </w:r>
+            <w:r>
+              <w:t>la pantalla “Frame_Licencias” con todas las LICENCIA que estén asociadas al elemento seleccionado.</w:t>
             </w:r>
           </w:p>
           <w:p>
@@ -638,13 +625,10 @@
               </w:numPr>
             </w:pPr>
             <w:r>
-              <w:t>El sistema muestra las opciones: “Agregar licencia de software”, “Actualizar licencia de software”</w:t>
-            </w:r>
-            <w:r>
-              <w:t xml:space="preserve"> y</w:t>
-            </w:r>
-            <w:r>
-              <w:t xml:space="preserve"> “Eliminar licencia de software”.</w:t>
+              <w:t>El jefe del centro de cómputo selecciona “Agregar</w:t>
+            </w:r>
+            <w:r>
+              <w:t>”. Si selecciona un elemento de la lista de LICENCIA y después “Editar” (ver FA-2.2). Si selecciona un elemento de la lista LICENCIA y después “Eliminar” (ver FA-2.3).</w:t>
             </w:r>
           </w:p>
           <w:p>
@@ -654,12 +638,24 @@
                 <w:ilvl w:val="0"/>
                 <w:numId w:val="8"/>
               </w:numPr>
-            </w:pPr>
-            <w:r>
-              <w:t>El jefe del centro de cómputo selecciona “Agregar licencia de software”</w:t>
-            </w:r>
-            <w:r>
-              <w:t xml:space="preserve"> </w:t>
+              <w:rPr>
+                <w:rFonts w:cs="Arial"/>
+                <w:lang w:val="es-ES"/>
+              </w:rPr>
+            </w:pPr>
+            <w:r>
+              <w:rPr>
+                <w:rFonts w:cs="Arial"/>
+                <w:lang w:val="es-ES"/>
+              </w:rPr>
+              <w:t xml:space="preserve">El Sistema muestra una pantalla </w:t>
+            </w:r>
+            <w:r>
+              <w:rPr>
+                <w:rFonts w:cs="Arial"/>
+                <w:lang w:val="es-ES"/>
+              </w:rPr>
+              <w:t>“Agregar_Licencia”.</w:t>
             </w:r>
           </w:p>
           <w:p>
@@ -679,62 +675,14 @@
                 <w:rFonts w:cs="Arial"/>
                 <w:lang w:val="es-ES"/>
               </w:rPr>
-              <w:t>El Sistema muestra una pantalla con los campos a llenar (</w:t>
-            </w:r>
-            <w:proofErr w:type="spellStart"/>
-            <w:r>
-              <w:rPr>
-                <w:rFonts w:cs="Arial"/>
-                <w:lang w:val="es-ES"/>
-              </w:rPr>
-              <w:t>noLicencia</w:t>
-            </w:r>
-            <w:proofErr w:type="spellEnd"/>
-            <w:r>
-              <w:rPr>
-                <w:rFonts w:cs="Arial"/>
-                <w:lang w:val="es-ES"/>
-              </w:rPr>
-              <w:t xml:space="preserve">, </w:t>
-            </w:r>
-            <w:proofErr w:type="spellStart"/>
-            <w:r>
-              <w:rPr>
-                <w:rFonts w:cs="Arial"/>
-                <w:lang w:val="es-ES"/>
-              </w:rPr>
-              <w:t>fechaInicio</w:t>
-            </w:r>
-            <w:proofErr w:type="spellEnd"/>
-            <w:r>
-              <w:rPr>
-                <w:rFonts w:cs="Arial"/>
-                <w:lang w:val="es-ES"/>
-              </w:rPr>
-              <w:t xml:space="preserve">, </w:t>
-            </w:r>
-            <w:proofErr w:type="spellStart"/>
-            <w:r>
-              <w:rPr>
-                <w:rFonts w:cs="Arial"/>
-                <w:lang w:val="es-ES"/>
-              </w:rPr>
-              <w:t>fechaTermino</w:t>
-            </w:r>
-            <w:proofErr w:type="spellEnd"/>
-            <w:r>
-              <w:rPr>
-                <w:rFonts w:cs="Arial"/>
-                <w:lang w:val="es-ES"/>
-              </w:rPr>
-              <w:t xml:space="preserve">, proveedor, versión y actualización) </w:t>
-            </w:r>
-            <w:r>
-              <w:rPr>
-                <w:rFonts w:cs="Arial"/>
-                <w:lang w:val="es-ES"/>
-              </w:rPr>
-              <w:t>y la opción de “Id de software”.</w:t>
+              <w:t>El Jefe del Centro de Computo llena los campos</w:t>
+            </w:r>
+            <w:r>
+              <w:rPr>
+                <w:rFonts w:cs="Arial"/>
+                <w:lang w:val="es-ES"/>
+              </w:rPr>
+              <w:t xml:space="preserve"> </w:t>
             </w:r>
           </w:p>
           <w:p>
@@ -754,33 +702,8 @@
                 <w:rFonts w:cs="Arial"/>
                 <w:lang w:val="es-ES"/>
               </w:rPr>
-              <w:t xml:space="preserve">El </w:t>
-            </w:r>
-            <w:proofErr w:type="gramStart"/>
-            <w:r>
-              <w:rPr>
-                <w:rFonts w:cs="Arial"/>
-                <w:lang w:val="es-ES"/>
-              </w:rPr>
-              <w:t>Jefe</w:t>
-            </w:r>
-            <w:proofErr w:type="gramEnd"/>
-            <w:r>
-              <w:rPr>
-                <w:rFonts w:cs="Arial"/>
-                <w:lang w:val="es-ES"/>
-              </w:rPr>
-              <w:t xml:space="preserve"> del Centro de Computo llena los campos</w:t>
-            </w:r>
-            <w:r>
-              <w:rPr>
-                <w:rFonts w:cs="Arial"/>
-                <w:lang w:val="es-ES"/>
-              </w:rPr>
-              <w:t xml:space="preserve"> </w:t>
-            </w:r>
-            <w:bookmarkStart w:id="0" w:name="_GoBack"/>
-            <w:bookmarkEnd w:id="0"/>
+              <w:t>El Sistema valida que todos los campos se encuentren llenos. Sí no están llenos entonces (VER FA-CamposVacios)</w:t>
+            </w:r>
           </w:p>
           <w:p>
             <w:pPr>
@@ -799,7 +722,7 @@
                 <w:rFonts w:cs="Arial"/>
                 <w:lang w:val="es-ES"/>
               </w:rPr>
-              <w:t>El Sistema valida que todos los campos se encuentren llenos. Sí no están llenos entonces (VER FA-CamposVacios)</w:t>
+              <w:t>El Sistema habilita la opción de “Guardar”.</w:t>
             </w:r>
           </w:p>
           <w:p>
@@ -819,7 +742,7 @@
                 <w:rFonts w:cs="Arial"/>
                 <w:lang w:val="es-ES"/>
               </w:rPr>
-              <w:t>El Sistema habilita la opción de “Guardar”.</w:t>
+              <w:t>El Jefe del Centro de Cómputo selecciona “Guardar”. Si selecciona “Cancelar”, regresa al punto 1 del flujo normal.</w:t>
             </w:r>
           </w:p>
           <w:p>
@@ -839,23 +762,35 @@
                 <w:rFonts w:cs="Arial"/>
                 <w:lang w:val="es-ES"/>
               </w:rPr>
-              <w:t xml:space="preserve">El </w:t>
-            </w:r>
-            <w:proofErr w:type="gramStart"/>
-            <w:r>
-              <w:rPr>
-                <w:rFonts w:cs="Arial"/>
-                <w:lang w:val="es-ES"/>
-              </w:rPr>
-              <w:t>Jefe</w:t>
-            </w:r>
-            <w:proofErr w:type="gramEnd"/>
-            <w:r>
-              <w:rPr>
-                <w:rFonts w:cs="Arial"/>
-                <w:lang w:val="es-ES"/>
-              </w:rPr>
-              <w:t xml:space="preserve"> del Centro de Cómputo selecciona “Guardar”. Si selecciona “Cancelar”, regresa al punto 1 del flujo normal.</w:t>
+              <w:t xml:space="preserve">El Sistema guarda la nueva LICENCIA en la base de datos y muestra un mensaje “Licencia guardado con éxito”. </w:t>
+            </w:r>
+            <w:r>
+              <w:rPr>
+                <w:rFonts w:cs="Arial"/>
+                <w:lang w:val="es-ES"/>
+              </w:rPr>
+              <w:t>(</w:t>
+            </w:r>
+            <w:r>
+              <w:rPr>
+                <w:rFonts w:cs="Arial"/>
+                <w:lang w:val="es-ES"/>
+              </w:rPr>
+              <w:t>ExCon</w:t>
+            </w:r>
+            <w:r>
+              <w:rPr>
+                <w:rFonts w:cs="Arial"/>
+                <w:lang w:val="es-ES"/>
+              </w:rPr>
+              <w:t>)</w:t>
+            </w:r>
+            <w:r>
+              <w:rPr>
+                <w:rFonts w:cs="Arial"/>
+                <w:lang w:val="es-ES"/>
+              </w:rPr>
+              <w:t>.</w:t>
             </w:r>
           </w:p>
           <w:p>
@@ -875,37 +810,8 @@
                 <w:rFonts w:cs="Arial"/>
                 <w:lang w:val="es-ES"/>
               </w:rPr>
-              <w:t>El Sistema guarda la nueva LICENCIA en la base de datos y muestra un mensaje “Licencia guardado con éxito”. ExCon.</w:t>
-            </w:r>
-          </w:p>
-          <w:p>
-            <w:pPr>
-              <w:pStyle w:val="Prrafodelista"/>
-              <w:numPr>
-                <w:ilvl w:val="0"/>
-                <w:numId w:val="8"/>
-              </w:numPr>
-              <w:rPr>
-                <w:rFonts w:cs="Arial"/>
-                <w:lang w:val="es-ES"/>
-              </w:rPr>
-            </w:pPr>
-            <w:r>
-              <w:rPr>
-                <w:rFonts w:cs="Arial"/>
-                <w:lang w:val="es-ES"/>
-              </w:rPr>
               <w:t>Regresa al punto uno del flujo normal.</w:t>
             </w:r>
-          </w:p>
-          <w:p>
-            <w:pPr>
-              <w:pStyle w:val="Prrafodelista"/>
-              <w:numPr>
-                <w:ilvl w:val="0"/>
-                <w:numId w:val="8"/>
-              </w:numPr>
-            </w:pPr>
           </w:p>
           <w:p>
             <w:pPr>
@@ -989,24 +895,24 @@
                 </w:pPr>
                 <w:r>
                   <w:rPr>
-                    <w:lang w:val="es-ES"/>
-                  </w:rPr>
-                  <w:t>FA-2.1 Agregar Licencia</w:t>
+                    <w:rFonts w:cs="Arial"/>
+                    <w:lang w:val="es-ES"/>
+                  </w:rPr>
+                  <w:t>FA-2</w:t>
                 </w:r>
-              </w:p>
-              <w:p>
-                <w:pPr>
-                  <w:rPr>
-                    <w:rFonts w:cs="Arial"/>
-                    <w:lang w:val="es-ES"/>
-                  </w:rPr>
-                </w:pPr>
                 <w:r>
                   <w:rPr>
                     <w:rFonts w:cs="Arial"/>
                     <w:lang w:val="es-ES"/>
                   </w:rPr>
-                  <w:t>FA-2-2 Actualizar Licencia</w:t>
+                  <w:t>.</w:t>
+                </w:r>
+                <w:r>
+                  <w:rPr>
+                    <w:rFonts w:cs="Arial"/>
+                    <w:lang w:val="es-ES"/>
+                  </w:rPr>
+                  <w:t>2 Actualizar Licencia</w:t>
                 </w:r>
               </w:p>
               <w:p>
@@ -1026,27 +932,63 @@
                     <w:rFonts w:cs="Arial"/>
                     <w:lang w:val="es-ES"/>
                   </w:rPr>
-                  <w:t>El sistema recupera los datos de la LICENCIA seleccionada (noLicencia, fechaInicio, fechaTermino, proveedor, versión y actualización) y las opciones “Guardar” y “CANCELAR”. ExCon.</w:t>
+                  <w:t xml:space="preserve">El </w:t>
                 </w:r>
-              </w:p>
-              <w:p>
-                <w:pPr>
-                  <w:pStyle w:val="Prrafodelista"/>
-                  <w:numPr>
-                    <w:ilvl w:val="0"/>
-                    <w:numId w:val="10"/>
-                  </w:numPr>
-                  <w:rPr>
-                    <w:rFonts w:cs="Arial"/>
-                    <w:lang w:val="es-ES"/>
-                  </w:rPr>
-                </w:pPr>
                 <w:r>
                   <w:rPr>
                     <w:rFonts w:cs="Arial"/>
                     <w:lang w:val="es-ES"/>
                   </w:rPr>
-                  <w:t>El sistema muestra una ventana emergente con los datos de la LICENCIA en campos de texto editables.</w:t>
+                  <w:t>S</w:t>
+                </w:r>
+                <w:r>
+                  <w:rPr>
+                    <w:rFonts w:cs="Arial"/>
+                    <w:lang w:val="es-ES"/>
+                  </w:rPr>
+                  <w:t xml:space="preserve">istema recupera los datos de la LICENCIA seleccionada (noLicencia, fechaInicio, fechaTermino, proveedor, versión y actualización) </w:t>
+                </w:r>
+                <w:r>
+                  <w:rPr>
+                    <w:rFonts w:cs="Arial"/>
+                    <w:lang w:val="es-ES"/>
+                  </w:rPr>
+                  <w:t>y los muestra en la ventana “Editar_Licencia”</w:t>
+                </w:r>
+                <w:r>
+                  <w:rPr>
+                    <w:rFonts w:cs="Arial"/>
+                    <w:lang w:val="es-ES"/>
+                  </w:rPr>
+                  <w:t xml:space="preserve">. </w:t>
+                </w:r>
+                <w:r>
+                  <w:rPr>
+                    <w:rFonts w:cs="Arial"/>
+                    <w:lang w:val="es-ES"/>
+                  </w:rPr>
+                  <w:t>(</w:t>
+                </w:r>
+                <w:r>
+                  <w:rPr>
+                    <w:rFonts w:cs="Arial"/>
+                    <w:lang w:val="es-ES"/>
+                  </w:rPr>
+                  <w:t>ExCon</w:t>
+                </w:r>
+                <w:r>
+                  <w:rPr>
+                    <w:rFonts w:cs="Arial"/>
+                    <w:lang w:val="es-ES"/>
+                  </w:rPr>
+                  <w:t>)</w:t>
+                </w:r>
+                <w:r>
+                  <w:rPr>
+                    <w:rFonts w:cs="Arial"/>
+                    <w:lang w:val="es-ES"/>
+                  </w:rPr>
+                  <w:t>.</w:t>
                 </w:r>
               </w:p>
               <w:p>
@@ -1146,27 +1088,56 @@
                     <w:rFonts w:cs="Arial"/>
                     <w:lang w:val="es-ES"/>
                   </w:rPr>
-                  <w:t>El sistema guarda los cambios hechos en la LICENCIA seleccionado en la base de datos. ExCon.</w:t>
+                  <w:t>El sistema guarda los cambios hechos en la LICENCIA seleccionado en la base de datos</w:t>
                 </w:r>
-              </w:p>
-              <w:p>
-                <w:pPr>
-                  <w:pStyle w:val="Prrafodelista"/>
-                  <w:numPr>
-                    <w:ilvl w:val="0"/>
-                    <w:numId w:val="10"/>
-                  </w:numPr>
-                  <w:rPr>
-                    <w:rFonts w:cs="Arial"/>
-                    <w:lang w:val="es-ES"/>
-                  </w:rPr>
-                </w:pPr>
                 <w:r>
                   <w:rPr>
                     <w:rFonts w:cs="Arial"/>
                     <w:lang w:val="es-ES"/>
                   </w:rPr>
-                  <w:t>El sistema muestra un mensaje “Cambios realizados con éxito”.</w:t>
+                  <w:t xml:space="preserve"> y</w:t>
+                </w:r>
+                <w:r>
+                  <w:rPr>
+                    <w:rFonts w:cs="Arial"/>
+                    <w:lang w:val="es-ES"/>
+                  </w:rPr>
+                  <w:t xml:space="preserve"> muestra un mensaje “Cambios realizados con éxito”</w:t>
+                </w:r>
+                <w:r>
+                  <w:rPr>
+                    <w:rFonts w:cs="Arial"/>
+                    <w:lang w:val="es-ES"/>
+                  </w:rPr>
+                  <w:t xml:space="preserve">. </w:t>
+                </w:r>
+                <w:r>
+                  <w:rPr>
+                    <w:rFonts w:cs="Arial"/>
+                    <w:lang w:val="es-ES"/>
+                  </w:rPr>
+                  <w:t>(</w:t>
+                </w:r>
+                <w:r>
+                  <w:rPr>
+                    <w:rFonts w:cs="Arial"/>
+                    <w:lang w:val="es-ES"/>
+                  </w:rPr>
+                  <w:t>ExCon</w:t>
+                </w:r>
+                <w:r>
+                  <w:rPr>
+                    <w:rFonts w:cs="Arial"/>
+                    <w:lang w:val="es-ES"/>
+                  </w:rPr>
+                  <w:t>)</w:t>
+                </w:r>
+                <w:r>
+                  <w:rPr>
+                    <w:rFonts w:cs="Arial"/>
+                    <w:lang w:val="es-ES"/>
+                  </w:rPr>
+                  <w:t>.</w:t>
                 </w:r>
               </w:p>
               <w:p>
@@ -1221,7 +1192,52 @@
                     <w:rFonts w:cs="Arial"/>
                     <w:lang w:val="es-ES"/>
                   </w:rPr>
-                  <w:t>El sistema elimina la LICENCIA de la base de datos. ExCon.</w:t>
+                  <w:t>El sistema elimina la LICENCIA de la base de datos</w:t>
+                </w:r>
+                <w:r>
+                  <w:rPr>
+                    <w:rFonts w:cs="Arial"/>
+                    <w:lang w:val="es-ES"/>
+                  </w:rPr>
+                  <w:t xml:space="preserve"> y </w:t>
+                </w:r>
+                <w:r>
+                  <w:rPr>
+                    <w:rFonts w:cs="Arial"/>
+                    <w:lang w:val="es-ES"/>
+                  </w:rPr>
+                  <w:t>muestra un mensaje “Licencia eliminada</w:t>
+                </w:r>
+                <w:r>
+                  <w:rPr>
+                    <w:rFonts w:cs="Arial"/>
+                    <w:lang w:val="es-ES"/>
+                  </w:rPr>
+                  <w:t xml:space="preserve"> </w:t>
+                </w:r>
+                <w:r>
+                  <w:rPr>
+                    <w:rFonts w:cs="Arial"/>
+                    <w:lang w:val="es-ES"/>
+                  </w:rPr>
+                  <w:t>exitosamente”.</w:t>
+                </w:r>
+                <w:r>
+                  <w:t xml:space="preserve"> </w:t>
+                </w:r>
+                <w:r>
+                  <w:rPr>
+                    <w:rFonts w:cs="Arial"/>
+                    <w:lang w:val="es-ES"/>
+                  </w:rPr>
+                  <w:t>(ExCon)</w:t>
+                </w:r>
+                <w:r>
+                  <w:rPr>
+                    <w:rFonts w:cs="Arial"/>
+                    <w:lang w:val="es-ES"/>
+                  </w:rPr>
+                  <w:t>.</w:t>
                 </w:r>
               </w:p>
               <w:p>
@@ -1241,27 +1257,7 @@
                     <w:rFonts w:cs="Arial"/>
                     <w:lang w:val="es-ES"/>
                   </w:rPr>
-                  <w:t>El sistema muestra un mensaje “Licencia eliminada exitosamente”.</w:t>
-                </w:r>
-              </w:p>
-              <w:p>
-                <w:pPr>
-                  <w:pStyle w:val="Prrafodelista"/>
-                  <w:numPr>
-                    <w:ilvl w:val="0"/>
-                    <w:numId w:val="11"/>
-                  </w:numPr>
-                  <w:rPr>
-                    <w:rFonts w:cs="Arial"/>
-                    <w:lang w:val="es-ES"/>
-                  </w:rPr>
-                </w:pPr>
-                <w:r>
-                  <w:rPr>
-                    <w:rFonts w:cs="Arial"/>
-                    <w:lang w:val="es-ES"/>
-                  </w:rPr>
-                  <w:t>Fin CU.</w:t>
+                  <w:t>Regresa al punto 1 del flujo normal.</w:t>
                 </w:r>
               </w:p>
               <w:p>
@@ -1419,7 +1415,6 @@
               <w:rPr>
                 <w:rFonts w:cs="Arial"/>
               </w:rPr>
-              <w:lastRenderedPageBreak/>
               <w:t>1.  El Sistema muestra un mensaje “Error de conexión con la base de datos, inténtelo más tarde”.</w:t>
             </w:r>
           </w:p>
@@ -1567,6 +1562,13 @@
                 <w:lang w:val="es-ES"/>
               </w:rPr>
             </w:pPr>
+            <w:r>
+              <w:rPr>
+                <w:rFonts w:cs="Arial"/>
+                <w:lang w:val="es-ES"/>
+              </w:rPr>
+              <w:t>Datos de la licencia.</w:t>
+            </w:r>
           </w:p>
         </w:tc>
       </w:tr>
@@ -1824,7 +1826,200 @@
         </w:tc>
       </w:tr>
     </w:tbl>
-    <w:p/>
+    <w:p>
+      <w:pPr>
+        <w:keepNext/>
+      </w:pPr>
+      <w:r>
+        <w:rPr>
+          <w:noProof/>
+        </w:rPr>
+        <w:lastRenderedPageBreak/>
+        <w:drawing>
+          <wp:inline distT="0" distB="0" distL="0" distR="0">
+            <wp:extent cx="4584127" cy="5968254"/>
+            <wp:effectExtent l="0" t="0" r="6985" b="0"/>
+            <wp:docPr id="4" name="Imagen 4"/>
+            <wp:cNvGraphicFramePr>
+              <a:graphicFrameLocks xmlns:a="http://schemas.openxmlformats.org/drawingml/2006/main" noChangeAspect="1"/>
+            </wp:cNvGraphicFramePr>
+            <a:graphic xmlns:a="http://schemas.openxmlformats.org/drawingml/2006/main">
+              <a:graphicData uri="http://schemas.openxmlformats.org/drawingml/2006/picture">
+                <pic:pic xmlns:pic="http://schemas.openxmlformats.org/drawingml/2006/picture">
+                  <pic:nvPicPr>
+                    <pic:cNvPr id="4" name="Agregar_Licencia.png"/>
+                    <pic:cNvPicPr/>
+                  </pic:nvPicPr>
+                  <pic:blipFill>
+                    <a:blip r:embed="rId5">
+                      <a:extLst>
+                        <a:ext uri="{28A0092B-C50C-407E-A947-70E740481C1C}">
+                          <a14:useLocalDpi xmlns:a14="http://schemas.microsoft.com/office/drawing/2010/main" val="0"/>
+                        </a:ext>
+                      </a:extLst>
+                    </a:blip>
+                    <a:stretch>
+                      <a:fillRect/>
+                    </a:stretch>
+                  </pic:blipFill>
+                  <pic:spPr>
+                    <a:xfrm>
+                      <a:off x="0" y="0"/>
+                      <a:ext cx="4584127" cy="5968254"/>
+                    </a:xfrm>
+                    <a:prstGeom prst="rect">
+                      <a:avLst/>
+                    </a:prstGeom>
+                  </pic:spPr>
+                </pic:pic>
+              </a:graphicData>
+            </a:graphic>
+          </wp:inline>
+        </w:drawing>
+      </w:r>
+    </w:p>
+    <w:p>
+      <w:pPr>
+        <w:pStyle w:val="Descripcin"/>
+      </w:pPr>
+      <w:bookmarkStart w:id="0" w:name="_GoBack"/>
+      <w:bookmarkEnd w:id="0"/>
+      <w:proofErr w:type="spellStart"/>
+      <w:r>
+        <w:t>Agregar_Licencia</w:t>
+      </w:r>
+      <w:proofErr w:type="spellEnd"/>
+    </w:p>
+    <w:p>
+      <w:pPr>
+        <w:keepNext/>
+      </w:pPr>
+      <w:r>
+        <w:rPr>
+          <w:noProof/>
+        </w:rPr>
+        <w:lastRenderedPageBreak/>
+        <w:drawing>
+          <wp:inline distT="0" distB="0" distL="0" distR="0">
+            <wp:extent cx="4584127" cy="5968254"/>
+            <wp:effectExtent l="0" t="0" r="6985" b="0"/>
+            <wp:docPr id="5" name="Imagen 5"/>
+            <wp:cNvGraphicFramePr>
+              <a:graphicFrameLocks xmlns:a="http://schemas.openxmlformats.org/drawingml/2006/main" noChangeAspect="1"/>
+            </wp:cNvGraphicFramePr>
+            <a:graphic xmlns:a="http://schemas.openxmlformats.org/drawingml/2006/main">
+              <a:graphicData uri="http://schemas.openxmlformats.org/drawingml/2006/picture">
+                <pic:pic xmlns:pic="http://schemas.openxmlformats.org/drawingml/2006/picture">
+                  <pic:nvPicPr>
+                    <pic:cNvPr id="5" name="Editar_Licencia.png"/>
+                    <pic:cNvPicPr/>
+                  </pic:nvPicPr>
+                  <pic:blipFill>
+                    <a:blip r:embed="rId6">
+                      <a:extLst>
+                        <a:ext uri="{28A0092B-C50C-407E-A947-70E740481C1C}">
+                          <a14:useLocalDpi xmlns:a14="http://schemas.microsoft.com/office/drawing/2010/main" val="0"/>
+                        </a:ext>
+                      </a:extLst>
+                    </a:blip>
+                    <a:stretch>
+                      <a:fillRect/>
+                    </a:stretch>
+                  </pic:blipFill>
+                  <pic:spPr>
+                    <a:xfrm>
+                      <a:off x="0" y="0"/>
+                      <a:ext cx="4584127" cy="5968254"/>
+                    </a:xfrm>
+                    <a:prstGeom prst="rect">
+                      <a:avLst/>
+                    </a:prstGeom>
+                  </pic:spPr>
+                </pic:pic>
+              </a:graphicData>
+            </a:graphic>
+          </wp:inline>
+        </w:drawing>
+      </w:r>
+    </w:p>
+    <w:p>
+      <w:pPr>
+        <w:pStyle w:val="Descripcin"/>
+      </w:pPr>
+      <w:proofErr w:type="spellStart"/>
+      <w:r>
+        <w:t>Editar</w:t>
+      </w:r>
+      <w:r>
+        <w:t>_Licencia</w:t>
+      </w:r>
+      <w:proofErr w:type="spellEnd"/>
+    </w:p>
+    <w:p>
+      <w:pPr>
+        <w:keepNext/>
+      </w:pPr>
+      <w:r>
+        <w:rPr>
+          <w:noProof/>
+        </w:rPr>
+        <w:lastRenderedPageBreak/>
+        <w:drawing>
+          <wp:inline distT="0" distB="0" distL="0" distR="0">
+            <wp:extent cx="5612130" cy="3296920"/>
+            <wp:effectExtent l="0" t="0" r="7620" b="0"/>
+            <wp:docPr id="6" name="Imagen 6"/>
+            <wp:cNvGraphicFramePr>
+              <a:graphicFrameLocks xmlns:a="http://schemas.openxmlformats.org/drawingml/2006/main" noChangeAspect="1"/>
+            </wp:cNvGraphicFramePr>
+            <a:graphic xmlns:a="http://schemas.openxmlformats.org/drawingml/2006/main">
+              <a:graphicData uri="http://schemas.openxmlformats.org/drawingml/2006/picture">
+                <pic:pic xmlns:pic="http://schemas.openxmlformats.org/drawingml/2006/picture">
+                  <pic:nvPicPr>
+                    <pic:cNvPr id="6" name="Frame_Licencias.png"/>
+                    <pic:cNvPicPr/>
+                  </pic:nvPicPr>
+                  <pic:blipFill>
+                    <a:blip r:embed="rId7">
+                      <a:extLst>
+                        <a:ext uri="{28A0092B-C50C-407E-A947-70E740481C1C}">
+                          <a14:useLocalDpi xmlns:a14="http://schemas.microsoft.com/office/drawing/2010/main" val="0"/>
+                        </a:ext>
+                      </a:extLst>
+                    </a:blip>
+                    <a:stretch>
+                      <a:fillRect/>
+                    </a:stretch>
+                  </pic:blipFill>
+                  <pic:spPr>
+                    <a:xfrm>
+                      <a:off x="0" y="0"/>
+                      <a:ext cx="5612130" cy="3296920"/>
+                    </a:xfrm>
+                    <a:prstGeom prst="rect">
+                      <a:avLst/>
+                    </a:prstGeom>
+                  </pic:spPr>
+                </pic:pic>
+              </a:graphicData>
+            </a:graphic>
+          </wp:inline>
+        </w:drawing>
+      </w:r>
+    </w:p>
+    <w:p>
+      <w:pPr>
+        <w:pStyle w:val="Descripcin"/>
+      </w:pPr>
+      <w:proofErr w:type="spellStart"/>
+      <w:r>
+        <w:t>Frame</w:t>
+      </w:r>
+      <w:r>
+        <w:t>_Licencia</w:t>
+      </w:r>
+      <w:proofErr w:type="spellEnd"/>
+    </w:p>
     <w:sectPr>
       <w:pgSz w:w="12240" w:h="15840"/>
       <w:pgMar w:top="1417" w:right="1701" w:bottom="1417" w:left="1701" w:header="708" w:footer="708" w:gutter="0"/>
@@ -3317,7 +3512,6 @@
   <w:style w:type="character" w:default="1" w:styleId="Fuentedeprrafopredeter">
     <w:name w:val="Default Paragraph Font"/>
     <w:uiPriority w:val="1"/>
-    <w:semiHidden/>
     <w:unhideWhenUsed/>
   </w:style>
   <w:style w:type="table" w:default="1" w:styleId="Tablanormal">
@@ -3361,6 +3555,25 @@
       <w:ind w:left="720"/>
       <w:contextualSpacing/>
     </w:pPr>
+  </w:style>
+  <w:style w:type="paragraph" w:styleId="Descripcin">
+    <w:name w:val="caption"/>
+    <w:basedOn w:val="Normal"/>
+    <w:next w:val="Normal"/>
+    <w:uiPriority w:val="35"/>
+    <w:unhideWhenUsed/>
+    <w:qFormat/>
+    <w:rsid w:val="00853158"/>
+    <w:pPr>
+      <w:spacing w:line="240" w:lineRule="auto"/>
+    </w:pPr>
+    <w:rPr>
+      <w:i/>
+      <w:iCs/>
+      <w:color w:val="44546A" w:themeColor="text2"/>
+      <w:sz w:val="18"/>
+      <w:szCs w:val="18"/>
+    </w:rPr>
   </w:style>
 </w:styles>
 </file>
@@ -3453,6 +3666,7 @@
     <w:rsidRoot w:val="002D3724"/>
     <w:rsid w:val="002D3724"/>
     <w:rsid w:val="004E2D07"/>
+    <w:rsid w:val="00861FB6"/>
     <w:rsid w:val="009B581F"/>
     <w:rsid w:val="00C40DCF"/>
     <w:rsid w:val="00DC2B95"/>

</xml_diff>